<commit_message>
padrão singleton no ExceptionOccurred
</commit_message>
<xml_diff>
--- a/Relatório.docx
+++ b/Relatório.docx
@@ -7235,10 +7235,19 @@
     <w:p>
       <w:pPr>
         <w:pStyle w:val="Ttulo2"/>
+        <w:jc w:val="both"/>
+        <w:rPr>
+          <w:i/>
+          <w:iCs w:val="0"/>
+        </w:rPr>
       </w:pPr>
       <w:bookmarkStart w:id="15" w:name="_Toc70444850"/>
       <w:bookmarkStart w:id="16" w:name="_Toc102234605"/>
       <w:r>
+        <w:rPr>
+          <w:i/>
+          <w:iCs w:val="0"/>
+        </w:rPr>
         <w:t>pt.isec.pa.apoio_poe.model.cmd</w:t>
       </w:r>
       <w:bookmarkEnd w:id="16"/>
@@ -7246,10 +7255,15 @@
     <w:p>
       <w:pPr>
         <w:pStyle w:val="Ttulo3"/>
+        <w:jc w:val="both"/>
       </w:pPr>
       <w:bookmarkStart w:id="17" w:name="_Toc102234606"/>
       <w:proofErr w:type="spellStart"/>
       <w:r>
+        <w:rPr>
+          <w:i/>
+          <w:iCs/>
+        </w:rPr>
         <w:t>ICommand</w:t>
       </w:r>
       <w:bookmarkEnd w:id="17"/>
@@ -7263,14 +7277,163 @@
           <w:lang w:val="pt-PT"/>
         </w:rPr>
       </w:pPr>
+      <w:r>
+        <w:rPr>
+          <w:lang w:val="pt-PT"/>
+        </w:rPr>
+        <w:t xml:space="preserve">A classe </w:t>
+      </w:r>
+      <w:proofErr w:type="spellStart"/>
+      <w:r>
+        <w:rPr>
+          <w:i/>
+          <w:iCs/>
+          <w:lang w:val="pt-PT"/>
+        </w:rPr>
+        <w:t>ICommand</w:t>
+      </w:r>
+      <w:proofErr w:type="spellEnd"/>
+      <w:r>
+        <w:rPr>
+          <w:lang w:val="pt-PT"/>
+        </w:rPr>
+        <w:t xml:space="preserve"> é a interface base para todos os comandos. Todos os comandos implementados terão uma ação de </w:t>
+      </w:r>
+      <w:proofErr w:type="gramStart"/>
+      <w:r>
+        <w:rPr>
+          <w:i/>
+          <w:iCs/>
+          <w:lang w:val="pt-PT"/>
+        </w:rPr>
+        <w:t>execute(</w:t>
+      </w:r>
+      <w:proofErr w:type="gramEnd"/>
+      <w:r>
+        <w:rPr>
+          <w:i/>
+          <w:iCs/>
+          <w:lang w:val="pt-PT"/>
+        </w:rPr>
+        <w:t>)</w:t>
+      </w:r>
+      <w:r>
+        <w:rPr>
+          <w:lang w:val="pt-PT"/>
+        </w:rPr>
+        <w:t xml:space="preserve"> e outra de </w:t>
+      </w:r>
+      <w:r>
+        <w:rPr>
+          <w:i/>
+          <w:iCs/>
+          <w:lang w:val="pt-PT"/>
+        </w:rPr>
+        <w:t>undo()</w:t>
+      </w:r>
+      <w:r>
+        <w:rPr>
+          <w:lang w:val="pt-PT"/>
+        </w:rPr>
+        <w:t xml:space="preserve">. A operação </w:t>
+      </w:r>
+      <w:proofErr w:type="gramStart"/>
+      <w:r>
+        <w:rPr>
+          <w:i/>
+          <w:iCs/>
+          <w:lang w:val="pt-PT"/>
+        </w:rPr>
+        <w:t>execute(</w:t>
+      </w:r>
+      <w:proofErr w:type="gramEnd"/>
+      <w:r>
+        <w:rPr>
+          <w:i/>
+          <w:iCs/>
+          <w:lang w:val="pt-PT"/>
+        </w:rPr>
+        <w:t>)</w:t>
+      </w:r>
+      <w:r>
+        <w:rPr>
+          <w:lang w:val="pt-PT"/>
+        </w:rPr>
+        <w:t xml:space="preserve"> </w:t>
+      </w:r>
+      <w:r>
+        <w:rPr>
+          <w:lang w:val="pt-PT"/>
+        </w:rPr>
+        <w:t xml:space="preserve">executa o comando e retorna </w:t>
+      </w:r>
+      <w:proofErr w:type="spellStart"/>
+      <w:r>
+        <w:rPr>
+          <w:i/>
+          <w:iCs/>
+          <w:lang w:val="pt-PT"/>
+        </w:rPr>
+        <w:t>true</w:t>
+      </w:r>
+      <w:proofErr w:type="spellEnd"/>
+      <w:r>
+        <w:rPr>
+          <w:lang w:val="pt-PT"/>
+        </w:rPr>
+        <w:t xml:space="preserve"> caso este tenha sido executado com sucesso. A operação </w:t>
+      </w:r>
+      <w:proofErr w:type="gramStart"/>
+      <w:r>
+        <w:rPr>
+          <w:i/>
+          <w:iCs/>
+          <w:lang w:val="pt-PT"/>
+        </w:rPr>
+        <w:t>undo(</w:t>
+      </w:r>
+      <w:proofErr w:type="gramEnd"/>
+      <w:r>
+        <w:rPr>
+          <w:i/>
+          <w:iCs/>
+          <w:lang w:val="pt-PT"/>
+        </w:rPr>
+        <w:t>)</w:t>
+      </w:r>
+      <w:r>
+        <w:rPr>
+          <w:lang w:val="pt-PT"/>
+        </w:rPr>
+        <w:t xml:space="preserve"> reverte as alterações que tinham sido realizadas com a operação </w:t>
+      </w:r>
+      <w:r>
+        <w:rPr>
+          <w:i/>
+          <w:iCs/>
+          <w:lang w:val="pt-PT"/>
+        </w:rPr>
+        <w:t>execute()</w:t>
+      </w:r>
+      <w:r>
+        <w:rPr>
+          <w:lang w:val="pt-PT"/>
+        </w:rPr>
+        <w:t>.</w:t>
+      </w:r>
     </w:p>
     <w:p>
       <w:pPr>
         <w:pStyle w:val="Ttulo3"/>
+        <w:jc w:val="both"/>
       </w:pPr>
       <w:bookmarkStart w:id="18" w:name="_Toc102234607"/>
       <w:proofErr w:type="spellStart"/>
       <w:r>
+        <w:rPr>
+          <w:i/>
+          <w:iCs/>
+        </w:rPr>
         <w:t>CommandManager</w:t>
       </w:r>
       <w:bookmarkEnd w:id="18"/>
@@ -7279,18 +7442,52 @@
     <w:p>
       <w:pPr>
         <w:spacing w:line="360" w:lineRule="auto"/>
-        <w:rPr>
-          <w:lang w:val="pt-PT"/>
-        </w:rPr>
-      </w:pPr>
+        <w:jc w:val="both"/>
+        <w:rPr>
+          <w:lang w:val="pt-PT"/>
+        </w:rPr>
+      </w:pPr>
+      <w:r>
+        <w:rPr>
+          <w:lang w:val="pt-PT"/>
+        </w:rPr>
+        <w:t xml:space="preserve">A classe </w:t>
+      </w:r>
+      <w:proofErr w:type="spellStart"/>
+      <w:r>
+        <w:rPr>
+          <w:i/>
+          <w:iCs/>
+          <w:lang w:val="pt-PT"/>
+        </w:rPr>
+        <w:t>CommandManager</w:t>
+      </w:r>
+      <w:proofErr w:type="spellEnd"/>
+      <w:r>
+        <w:rPr>
+          <w:lang w:val="pt-PT"/>
+        </w:rPr>
+        <w:t xml:space="preserve"> é o gestor de comandos, responsável por executar os comandos, guardar um histórico dos comandos realizados e guardar também os comandos que foram </w:t>
+      </w:r>
+      <w:r>
+        <w:rPr>
+          <w:lang w:val="pt-PT"/>
+        </w:rPr>
+        <w:t>revertidos, podendo voltar a executá-los.</w:t>
+      </w:r>
     </w:p>
     <w:p>
       <w:pPr>
         <w:pStyle w:val="Ttulo3"/>
+        <w:jc w:val="both"/>
       </w:pPr>
       <w:bookmarkStart w:id="19" w:name="_Toc102234608"/>
       <w:proofErr w:type="spellStart"/>
       <w:r>
+        <w:rPr>
+          <w:i/>
+          <w:iCs/>
+        </w:rPr>
         <w:t>CommandAdapter</w:t>
       </w:r>
       <w:bookmarkEnd w:id="19"/>
@@ -7299,14 +7496,70 @@
     <w:p>
       <w:pPr>
         <w:spacing w:line="360" w:lineRule="auto"/>
-        <w:rPr>
-          <w:lang w:val="pt-PT"/>
-        </w:rPr>
-      </w:pPr>
+        <w:jc w:val="both"/>
+        <w:rPr>
+          <w:lang w:val="pt-PT"/>
+        </w:rPr>
+      </w:pPr>
+      <w:r>
+        <w:rPr>
+          <w:lang w:val="pt-PT"/>
+        </w:rPr>
+        <w:t xml:space="preserve">A classe </w:t>
+      </w:r>
+      <w:proofErr w:type="spellStart"/>
+      <w:r>
+        <w:rPr>
+          <w:i/>
+          <w:iCs/>
+          <w:lang w:val="pt-PT"/>
+        </w:rPr>
+        <w:t>CommandAdapter</w:t>
+      </w:r>
+      <w:proofErr w:type="spellEnd"/>
+      <w:r>
+        <w:rPr>
+          <w:lang w:val="pt-PT"/>
+        </w:rPr>
+        <w:t xml:space="preserve"> tem como objetivo disponibilizar implementações padrão para as operações da interface </w:t>
+      </w:r>
+      <w:proofErr w:type="spellStart"/>
+      <w:r>
+        <w:rPr>
+          <w:i/>
+          <w:iCs/>
+          <w:lang w:val="pt-PT"/>
+        </w:rPr>
+        <w:t>ICommand</w:t>
+      </w:r>
+      <w:proofErr w:type="spellEnd"/>
+      <w:r>
+        <w:rPr>
+          <w:lang w:val="pt-PT"/>
+        </w:rPr>
+        <w:t xml:space="preserve">. Desta forma as classes que estenderem da classe </w:t>
+      </w:r>
+      <w:proofErr w:type="spellStart"/>
+      <w:r>
+        <w:rPr>
+          <w:i/>
+          <w:iCs/>
+          <w:lang w:val="pt-PT"/>
+        </w:rPr>
+        <w:t>CommandAdapter</w:t>
+      </w:r>
+      <w:proofErr w:type="spellEnd"/>
+      <w:r>
+        <w:rPr>
+          <w:lang w:val="pt-PT"/>
+        </w:rPr>
+        <w:t xml:space="preserve"> não necessitarão de implementar todas as operações possíveis, apenas terão de redefinir as que realmente necessitam.</w:t>
+      </w:r>
     </w:p>
     <w:p>
       <w:pPr>
         <w:pStyle w:val="Ttulo3"/>
+        <w:jc w:val="both"/>
       </w:pPr>
       <w:bookmarkStart w:id="20" w:name="_Toc102234609"/>
       <w:proofErr w:type="spellStart"/>
@@ -7319,6 +7572,103 @@
     <w:p>
       <w:pPr>
         <w:spacing w:line="360" w:lineRule="auto"/>
+        <w:jc w:val="both"/>
+        <w:rPr>
+          <w:lang w:val="pt-PT"/>
+        </w:rPr>
+      </w:pPr>
+      <w:r>
+        <w:rPr>
+          <w:lang w:val="pt-PT"/>
+        </w:rPr>
+        <w:t xml:space="preserve">A classe </w:t>
+      </w:r>
+      <w:proofErr w:type="spellStart"/>
+      <w:r>
+        <w:rPr>
+          <w:i/>
+          <w:iCs/>
+          <w:lang w:val="pt-PT"/>
+        </w:rPr>
+        <w:t>AddAtribuicaoAlunoProposta</w:t>
+      </w:r>
+      <w:proofErr w:type="spellEnd"/>
+      <w:r>
+        <w:rPr>
+          <w:lang w:val="pt-PT"/>
+        </w:rPr>
+        <w:t xml:space="preserve"> representa a implementação de um comando</w:t>
+      </w:r>
+      <w:r>
+        <w:rPr>
+          <w:lang w:val="pt-PT"/>
+        </w:rPr>
+        <w:t xml:space="preserve"> concreto</w:t>
+      </w:r>
+      <w:r>
+        <w:rPr>
+          <w:lang w:val="pt-PT"/>
+        </w:rPr>
+        <w:t xml:space="preserve">. Esta classe tem como objetivo atribuir um aluno a uma proposta. Nesta classe estão </w:t>
+      </w:r>
+      <w:r>
+        <w:rPr>
+          <w:lang w:val="pt-PT"/>
+        </w:rPr>
+        <w:t xml:space="preserve">redefinidas as operações de </w:t>
+      </w:r>
+      <w:proofErr w:type="gramStart"/>
+      <w:r>
+        <w:rPr>
+          <w:i/>
+          <w:iCs/>
+          <w:lang w:val="pt-PT"/>
+        </w:rPr>
+        <w:t>execute(</w:t>
+      </w:r>
+      <w:proofErr w:type="gramEnd"/>
+      <w:r>
+        <w:rPr>
+          <w:i/>
+          <w:iCs/>
+          <w:lang w:val="pt-PT"/>
+        </w:rPr>
+        <w:t>)</w:t>
+      </w:r>
+      <w:r>
+        <w:rPr>
+          <w:lang w:val="pt-PT"/>
+        </w:rPr>
+        <w:t xml:space="preserve"> e </w:t>
+      </w:r>
+      <w:r>
+        <w:rPr>
+          <w:i/>
+          <w:iCs/>
+          <w:lang w:val="pt-PT"/>
+        </w:rPr>
+        <w:t>undo()</w:t>
+      </w:r>
+      <w:r>
+        <w:rPr>
+          <w:lang w:val="pt-PT"/>
+        </w:rPr>
+        <w:t>, com o objetivo de criar uma nova atribuição ou revertendo o comando, retirando essa atribuição.</w:t>
+      </w:r>
+    </w:p>
+    <w:p>
+      <w:pPr>
+        <w:spacing w:line="360" w:lineRule="auto"/>
+        <w:jc w:val="both"/>
+        <w:rPr>
+          <w:lang w:val="pt-PT"/>
+        </w:rPr>
+      </w:pPr>
+    </w:p>
+    <w:p>
+      <w:pPr>
+        <w:spacing w:line="360" w:lineRule="auto"/>
+        <w:jc w:val="both"/>
         <w:rPr>
           <w:lang w:val="pt-PT"/>
         </w:rPr>
@@ -7327,6 +7677,7 @@
     <w:p>
       <w:pPr>
         <w:pStyle w:val="Ttulo3"/>
+        <w:jc w:val="both"/>
       </w:pPr>
       <w:bookmarkStart w:id="21" w:name="_Toc102234610"/>
       <w:proofErr w:type="spellStart"/>
@@ -7345,14 +7696,76 @@
     <w:p>
       <w:pPr>
         <w:spacing w:line="360" w:lineRule="auto"/>
-        <w:rPr>
-          <w:lang w:val="pt-PT"/>
-        </w:rPr>
-      </w:pPr>
+        <w:jc w:val="both"/>
+        <w:rPr>
+          <w:lang w:val="pt-PT"/>
+        </w:rPr>
+      </w:pPr>
+      <w:r>
+        <w:rPr>
+          <w:lang w:val="pt-PT"/>
+        </w:rPr>
+        <w:t xml:space="preserve">A classe </w:t>
+      </w:r>
+      <w:proofErr w:type="spellStart"/>
+      <w:r>
+        <w:rPr>
+          <w:i/>
+          <w:iCs/>
+          <w:lang w:val="pt-PT"/>
+        </w:rPr>
+        <w:t>RemoveAtribuicaoAlunoProposta</w:t>
+      </w:r>
+      <w:proofErr w:type="spellEnd"/>
+      <w:r>
+        <w:rPr>
+          <w:lang w:val="pt-PT"/>
+        </w:rPr>
+        <w:t xml:space="preserve"> representa a implementação de um comando concreto. O objetivo desta classe é remover uma atribuição de um aluno a uma proposta. Para tal são redefinidas as operações de </w:t>
+      </w:r>
+      <w:proofErr w:type="gramStart"/>
+      <w:r>
+        <w:rPr>
+          <w:i/>
+          <w:iCs/>
+          <w:lang w:val="pt-PT"/>
+        </w:rPr>
+        <w:t>execute(</w:t>
+      </w:r>
+      <w:proofErr w:type="gramEnd"/>
+      <w:r>
+        <w:rPr>
+          <w:i/>
+          <w:iCs/>
+          <w:lang w:val="pt-PT"/>
+        </w:rPr>
+        <w:t>)</w:t>
+      </w:r>
+      <w:r>
+        <w:rPr>
+          <w:lang w:val="pt-PT"/>
+        </w:rPr>
+        <w:t xml:space="preserve"> e </w:t>
+      </w:r>
+      <w:r>
+        <w:rPr>
+          <w:i/>
+          <w:iCs/>
+          <w:lang w:val="pt-PT"/>
+        </w:rPr>
+        <w:t>undo()</w:t>
+      </w:r>
+      <w:r>
+        <w:rPr>
+          <w:lang w:val="pt-PT"/>
+        </w:rPr>
+        <w:t>, indo estas remover uma atribuição ou reverter este comando, voltando a adicionar a atribuição.</w:t>
+      </w:r>
     </w:p>
     <w:p>
       <w:pPr>
         <w:pStyle w:val="Ttulo3"/>
+        <w:jc w:val="both"/>
       </w:pPr>
       <w:bookmarkStart w:id="22" w:name="_Toc102234611"/>
       <w:proofErr w:type="spellStart"/>
@@ -7365,19 +7778,94 @@
     <w:p>
       <w:pPr>
         <w:spacing w:line="360" w:lineRule="auto"/>
-        <w:rPr>
-          <w:lang w:val="pt-PT"/>
-        </w:rPr>
-      </w:pPr>
+        <w:jc w:val="both"/>
+        <w:rPr>
+          <w:lang w:val="pt-PT"/>
+        </w:rPr>
+      </w:pPr>
+      <w:r>
+        <w:rPr>
+          <w:lang w:val="pt-PT"/>
+        </w:rPr>
+        <w:t xml:space="preserve">A classe </w:t>
+      </w:r>
+      <w:proofErr w:type="spellStart"/>
+      <w:r>
+        <w:rPr>
+          <w:i/>
+          <w:iCs/>
+          <w:lang w:val="pt-PT"/>
+        </w:rPr>
+        <w:t>AddOrientador</w:t>
+      </w:r>
+      <w:proofErr w:type="spellEnd"/>
+      <w:r>
+        <w:rPr>
+          <w:lang w:val="pt-PT"/>
+        </w:rPr>
+        <w:t xml:space="preserve"> representa a implementação de um comando concreto. Esta classe tem como objetivo adicionar a uma proposta atribuída a um aluno um docente orientador. Para isso redefine as operações de </w:t>
+      </w:r>
+      <w:proofErr w:type="gramStart"/>
+      <w:r>
+        <w:rPr>
+          <w:i/>
+          <w:iCs/>
+          <w:lang w:val="pt-PT"/>
+        </w:rPr>
+        <w:t>execute(</w:t>
+      </w:r>
+      <w:proofErr w:type="gramEnd"/>
+      <w:r>
+        <w:rPr>
+          <w:i/>
+          <w:iCs/>
+          <w:lang w:val="pt-PT"/>
+        </w:rPr>
+        <w:t>)</w:t>
+      </w:r>
+      <w:r>
+        <w:rPr>
+          <w:lang w:val="pt-PT"/>
+        </w:rPr>
+        <w:t xml:space="preserve"> e </w:t>
+      </w:r>
+      <w:r>
+        <w:rPr>
+          <w:i/>
+          <w:iCs/>
+          <w:lang w:val="pt-PT"/>
+        </w:rPr>
+        <w:t>undo()</w:t>
+      </w:r>
+      <w:r>
+        <w:rPr>
+          <w:lang w:val="pt-PT"/>
+        </w:rPr>
+        <w:t xml:space="preserve">, onde estas vão adicionar um docente a uma atribuição que ainda não tenha docente, ou remover o docente orientador na operação de </w:t>
+      </w:r>
+      <w:r>
+        <w:rPr>
+          <w:i/>
+          <w:iCs/>
+          <w:lang w:val="pt-PT"/>
+        </w:rPr>
+        <w:t>undo()</w:t>
+      </w:r>
+      <w:r>
+        <w:rPr>
+          <w:lang w:val="pt-PT"/>
+        </w:rPr>
+        <w:t>.</w:t>
+      </w:r>
     </w:p>
     <w:p>
       <w:pPr>
         <w:pStyle w:val="Ttulo3"/>
+        <w:jc w:val="both"/>
       </w:pPr>
       <w:bookmarkStart w:id="23" w:name="_Toc102234612"/>
       <w:proofErr w:type="spellStart"/>
       <w:r>
-        <w:lastRenderedPageBreak/>
         <w:t>ChangeOrientador</w:t>
       </w:r>
       <w:bookmarkEnd w:id="23"/>
@@ -7386,6 +7874,7 @@
     <w:p>
       <w:pPr>
         <w:spacing w:line="360" w:lineRule="auto"/>
+        <w:jc w:val="both"/>
         <w:rPr>
           <w:lang w:val="pt-PT"/>
         </w:rPr>
@@ -7394,6 +7883,7 @@
     <w:p>
       <w:pPr>
         <w:spacing w:line="360" w:lineRule="auto"/>
+        <w:jc w:val="both"/>
         <w:rPr>
           <w:lang w:val="pt-PT"/>
         </w:rPr>
@@ -7402,6 +7892,7 @@
     <w:p>
       <w:pPr>
         <w:pStyle w:val="Ttulo3"/>
+        <w:jc w:val="both"/>
       </w:pPr>
       <w:bookmarkStart w:id="24" w:name="_Toc102234613"/>
       <w:proofErr w:type="spellStart"/>
@@ -7414,6 +7905,7 @@
     <w:p>
       <w:pPr>
         <w:spacing w:line="360" w:lineRule="auto"/>
+        <w:jc w:val="both"/>
         <w:rPr>
           <w:lang w:val="pt-PT"/>
         </w:rPr>
@@ -7422,6 +7914,7 @@
     <w:p>
       <w:pPr>
         <w:spacing w:line="360" w:lineRule="auto"/>
+        <w:jc w:val="both"/>
         <w:rPr>
           <w:lang w:val="pt-PT"/>
         </w:rPr>
@@ -7430,11 +7923,17 @@
     <w:p>
       <w:pPr>
         <w:pStyle w:val="Ttulo2"/>
+        <w:jc w:val="both"/>
       </w:pPr>
       <w:bookmarkStart w:id="25" w:name="_Toc102234614"/>
       <w:proofErr w:type="spellStart"/>
-      <w:r>
-        <w:t>pt.isec.pa.apoio_poe.model</w:t>
+      <w:proofErr w:type="gramStart"/>
+      <w:r>
+        <w:t>pt.isec.pa.apoio</w:t>
+      </w:r>
+      <w:proofErr w:type="gramEnd"/>
+      <w:r>
+        <w:t>_poe.model</w:t>
       </w:r>
       <w:r>
         <w:t>.data</w:t>
@@ -7445,6 +7944,7 @@
     <w:p>
       <w:pPr>
         <w:pStyle w:val="Ttulo3"/>
+        <w:jc w:val="both"/>
       </w:pPr>
       <w:bookmarkStart w:id="26" w:name="_Toc102234615"/>
       <w:r>
@@ -7455,6 +7955,7 @@
     <w:p>
       <w:pPr>
         <w:spacing w:line="360" w:lineRule="auto"/>
+        <w:jc w:val="both"/>
         <w:rPr>
           <w:lang w:val="pt-PT"/>
         </w:rPr>
@@ -7463,9 +7964,11 @@
     <w:p>
       <w:pPr>
         <w:pStyle w:val="Ttulo3"/>
+        <w:jc w:val="both"/>
       </w:pPr>
       <w:bookmarkStart w:id="27" w:name="_Toc102234616"/>
       <w:r>
+        <w:lastRenderedPageBreak/>
         <w:t>Docente</w:t>
       </w:r>
       <w:bookmarkEnd w:id="27"/>
@@ -7473,6 +7976,7 @@
     <w:p>
       <w:pPr>
         <w:spacing w:line="360" w:lineRule="auto"/>
+        <w:jc w:val="both"/>
         <w:rPr>
           <w:lang w:val="pt-PT"/>
         </w:rPr>
@@ -7481,6 +7985,7 @@
     <w:p>
       <w:pPr>
         <w:pStyle w:val="Ttulo3"/>
+        <w:jc w:val="both"/>
       </w:pPr>
       <w:bookmarkStart w:id="28" w:name="_Toc102234617"/>
       <w:r>
@@ -7491,6 +7996,7 @@
     <w:p>
       <w:pPr>
         <w:spacing w:line="360" w:lineRule="auto"/>
+        <w:jc w:val="both"/>
         <w:rPr>
           <w:lang w:val="pt-PT"/>
         </w:rPr>
@@ -7499,6 +8005,7 @@
     <w:p>
       <w:pPr>
         <w:pStyle w:val="Ttulo3"/>
+        <w:jc w:val="both"/>
       </w:pPr>
       <w:bookmarkStart w:id="29" w:name="_Toc102234618"/>
       <w:proofErr w:type="spellStart"/>
@@ -7511,6 +8018,7 @@
     <w:p>
       <w:pPr>
         <w:spacing w:line="360" w:lineRule="auto"/>
+        <w:jc w:val="both"/>
         <w:rPr>
           <w:lang w:val="pt-PT"/>
         </w:rPr>
@@ -7519,6 +8027,7 @@
     <w:p>
       <w:pPr>
         <w:pStyle w:val="Ttulo3"/>
+        <w:jc w:val="both"/>
       </w:pPr>
       <w:bookmarkStart w:id="30" w:name="_Toc102234619"/>
       <w:r>
@@ -7529,6 +8038,7 @@
     <w:p>
       <w:pPr>
         <w:spacing w:line="360" w:lineRule="auto"/>
+        <w:jc w:val="both"/>
         <w:rPr>
           <w:lang w:val="pt-PT"/>
         </w:rPr>
@@ -7537,10 +8047,10 @@
     <w:p>
       <w:pPr>
         <w:pStyle w:val="Ttulo3"/>
+        <w:jc w:val="both"/>
       </w:pPr>
       <w:bookmarkStart w:id="31" w:name="_Toc102234620"/>
       <w:r>
-        <w:lastRenderedPageBreak/>
         <w:t>Projeto</w:t>
       </w:r>
       <w:bookmarkEnd w:id="31"/>
@@ -7548,6 +8058,7 @@
     <w:p>
       <w:pPr>
         <w:spacing w:line="360" w:lineRule="auto"/>
+        <w:jc w:val="both"/>
         <w:rPr>
           <w:lang w:val="pt-PT"/>
         </w:rPr>
@@ -7556,16 +8067,20 @@
     <w:p>
       <w:pPr>
         <w:pStyle w:val="Ttulo3"/>
+        <w:jc w:val="both"/>
       </w:pPr>
       <w:bookmarkStart w:id="32" w:name="_Toc102234621"/>
+      <w:proofErr w:type="gramStart"/>
       <w:r>
         <w:t>Estagio</w:t>
       </w:r>
       <w:bookmarkEnd w:id="32"/>
+      <w:proofErr w:type="gramEnd"/>
     </w:p>
     <w:p>
       <w:pPr>
         <w:spacing w:line="360" w:lineRule="auto"/>
+        <w:jc w:val="both"/>
         <w:rPr>
           <w:lang w:val="pt-PT"/>
         </w:rPr>
@@ -7574,6 +8089,7 @@
     <w:p>
       <w:pPr>
         <w:pStyle w:val="Ttulo3"/>
+        <w:jc w:val="both"/>
       </w:pPr>
       <w:bookmarkStart w:id="33" w:name="_Toc102234622"/>
       <w:r>
@@ -7584,6 +8100,7 @@
     <w:p>
       <w:pPr>
         <w:spacing w:line="360" w:lineRule="auto"/>
+        <w:jc w:val="both"/>
         <w:rPr>
           <w:lang w:val="pt-PT"/>
         </w:rPr>
@@ -7592,6 +8109,7 @@
     <w:p>
       <w:pPr>
         <w:pStyle w:val="Ttulo3"/>
+        <w:jc w:val="both"/>
       </w:pPr>
       <w:bookmarkStart w:id="34" w:name="_Toc102234623"/>
       <w:proofErr w:type="spellStart"/>
@@ -7604,6 +8122,7 @@
     <w:p>
       <w:pPr>
         <w:spacing w:line="360" w:lineRule="auto"/>
+        <w:jc w:val="both"/>
         <w:rPr>
           <w:lang w:val="pt-PT"/>
         </w:rPr>
@@ -7612,9 +8131,11 @@
     <w:p>
       <w:pPr>
         <w:pStyle w:val="Ttulo3"/>
+        <w:jc w:val="both"/>
       </w:pPr>
       <w:bookmarkStart w:id="35" w:name="_Toc102234624"/>
       <w:r>
+        <w:lastRenderedPageBreak/>
         <w:t>Candidatura</w:t>
       </w:r>
       <w:bookmarkEnd w:id="35"/>
@@ -7622,6 +8143,7 @@
     <w:p>
       <w:pPr>
         <w:spacing w:line="360" w:lineRule="auto"/>
+        <w:jc w:val="both"/>
         <w:rPr>
           <w:lang w:val="pt-PT"/>
         </w:rPr>
@@ -7630,6 +8152,7 @@
     <w:p>
       <w:pPr>
         <w:pStyle w:val="Ttulo3"/>
+        <w:jc w:val="both"/>
       </w:pPr>
       <w:bookmarkStart w:id="36" w:name="_Toc102234625"/>
       <w:proofErr w:type="spellStart"/>
@@ -7645,6 +8168,7 @@
     <w:p>
       <w:pPr>
         <w:spacing w:line="360" w:lineRule="auto"/>
+        <w:jc w:val="both"/>
         <w:rPr>
           <w:lang w:val="pt-PT"/>
         </w:rPr>
@@ -7653,6 +8177,7 @@
     <w:p>
       <w:pPr>
         <w:pStyle w:val="Ttulo3"/>
+        <w:jc w:val="both"/>
       </w:pPr>
       <w:bookmarkStart w:id="37" w:name="_Toc102234626"/>
       <w:proofErr w:type="spellStart"/>
@@ -7671,6 +8196,7 @@
     <w:p>
       <w:pPr>
         <w:spacing w:line="360" w:lineRule="auto"/>
+        <w:jc w:val="both"/>
         <w:rPr>
           <w:lang w:val="pt-PT"/>
         </w:rPr>
@@ -7679,17 +8205,26 @@
     <w:p>
       <w:pPr>
         <w:pStyle w:val="Ttulo2"/>
+        <w:jc w:val="both"/>
         <w:rPr>
           <w:lang w:val="en-US"/>
         </w:rPr>
       </w:pPr>
       <w:bookmarkStart w:id="38" w:name="_Toc102234627"/>
       <w:proofErr w:type="spellStart"/>
+      <w:proofErr w:type="gramStart"/>
       <w:r>
         <w:rPr>
           <w:lang w:val="en-US"/>
         </w:rPr>
-        <w:t>pt.isec.pa.apoio_poe.model</w:t>
+        <w:t>pt.isec.pa.apoio</w:t>
+      </w:r>
+      <w:proofErr w:type="gramEnd"/>
+      <w:r>
+        <w:rPr>
+          <w:lang w:val="en-US"/>
+        </w:rPr>
+        <w:t>_poe.model</w:t>
       </w:r>
       <w:r>
         <w:rPr>
@@ -7709,6 +8244,7 @@
     <w:p>
       <w:pPr>
         <w:pStyle w:val="Ttulo3"/>
+        <w:jc w:val="both"/>
         <w:rPr>
           <w:lang w:val="en-US"/>
         </w:rPr>
@@ -7727,6 +8263,7 @@
     <w:p>
       <w:pPr>
         <w:spacing w:line="360" w:lineRule="auto"/>
+        <w:jc w:val="both"/>
         <w:rPr>
           <w:lang w:val="en-US"/>
         </w:rPr>
@@ -7735,6 +8272,7 @@
     <w:p>
       <w:pPr>
         <w:pStyle w:val="Ttulo3"/>
+        <w:jc w:val="both"/>
         <w:rPr>
           <w:lang w:val="en-US"/>
         </w:rPr>
@@ -7745,7 +8283,6 @@
         <w:rPr>
           <w:lang w:val="en-US"/>
         </w:rPr>
-        <w:lastRenderedPageBreak/>
         <w:t>ExceptionOccurred</w:t>
       </w:r>
       <w:bookmarkEnd w:id="40"/>
@@ -7754,6 +8291,7 @@
     <w:p>
       <w:pPr>
         <w:spacing w:line="360" w:lineRule="auto"/>
+        <w:jc w:val="both"/>
         <w:rPr>
           <w:lang w:val="en-US"/>
         </w:rPr>
@@ -7762,11 +8300,17 @@
     <w:p>
       <w:pPr>
         <w:pStyle w:val="Ttulo2"/>
+        <w:jc w:val="both"/>
       </w:pPr>
       <w:bookmarkStart w:id="41" w:name="_Toc102234630"/>
       <w:proofErr w:type="spellStart"/>
-      <w:r>
-        <w:t>pt.isec.pa.apoio_poe.model</w:t>
+      <w:proofErr w:type="gramStart"/>
+      <w:r>
+        <w:t>pt.isec.pa.apoio</w:t>
+      </w:r>
+      <w:proofErr w:type="gramEnd"/>
+      <w:r>
+        <w:t>_poe.model</w:t>
       </w:r>
       <w:r>
         <w:t>.facade</w:t>
@@ -7777,6 +8321,7 @@
     <w:p>
       <w:pPr>
         <w:pStyle w:val="Ttulo3"/>
+        <w:jc w:val="both"/>
       </w:pPr>
       <w:bookmarkStart w:id="42" w:name="_Toc102234631"/>
       <w:proofErr w:type="spellStart"/>
@@ -7789,6 +8334,7 @@
     <w:p>
       <w:pPr>
         <w:spacing w:line="360" w:lineRule="auto"/>
+        <w:jc w:val="both"/>
         <w:rPr>
           <w:lang w:val="pt-PT"/>
         </w:rPr>
@@ -7797,6 +8343,7 @@
     <w:p>
       <w:pPr>
         <w:pStyle w:val="Ttulo3"/>
+        <w:jc w:val="both"/>
       </w:pPr>
       <w:bookmarkStart w:id="43" w:name="_Toc102234632"/>
       <w:proofErr w:type="spellStart"/>
@@ -7815,6 +8362,7 @@
     <w:p>
       <w:pPr>
         <w:spacing w:line="360" w:lineRule="auto"/>
+        <w:jc w:val="both"/>
         <w:rPr>
           <w:lang w:val="pt-PT"/>
         </w:rPr>
@@ -7823,10 +8371,12 @@
     <w:p>
       <w:pPr>
         <w:pStyle w:val="Ttulo2"/>
+        <w:jc w:val="both"/>
       </w:pPr>
       <w:bookmarkStart w:id="44" w:name="_Toc102234633"/>
       <w:proofErr w:type="spellStart"/>
       <w:r>
+        <w:lastRenderedPageBreak/>
         <w:t>pt.isec.pa.apoio_poe.model</w:t>
       </w:r>
       <w:r>
@@ -7838,6 +8388,7 @@
     <w:p>
       <w:pPr>
         <w:pStyle w:val="Ttulo3"/>
+        <w:jc w:val="both"/>
       </w:pPr>
       <w:bookmarkStart w:id="45" w:name="_Toc102234634"/>
       <w:proofErr w:type="spellStart"/>
@@ -7850,6 +8401,7 @@
     <w:p>
       <w:pPr>
         <w:spacing w:line="360" w:lineRule="auto"/>
+        <w:jc w:val="both"/>
         <w:rPr>
           <w:lang w:val="pt-PT"/>
         </w:rPr>
@@ -7858,6 +8410,7 @@
     <w:p>
       <w:pPr>
         <w:pStyle w:val="Ttulo3"/>
+        <w:jc w:val="both"/>
       </w:pPr>
       <w:bookmarkStart w:id="46" w:name="_Toc102234635"/>
       <w:proofErr w:type="spellStart"/>
@@ -7870,6 +8423,7 @@
     <w:p>
       <w:pPr>
         <w:spacing w:line="360" w:lineRule="auto"/>
+        <w:jc w:val="both"/>
         <w:rPr>
           <w:lang w:val="pt-PT"/>
         </w:rPr>
@@ -7878,6 +8432,7 @@
     <w:p>
       <w:pPr>
         <w:pStyle w:val="Ttulo3"/>
+        <w:jc w:val="both"/>
       </w:pPr>
       <w:bookmarkStart w:id="47" w:name="_Toc102234636"/>
       <w:proofErr w:type="spellStart"/>
@@ -7890,6 +8445,7 @@
     <w:p>
       <w:pPr>
         <w:spacing w:line="360" w:lineRule="auto"/>
+        <w:jc w:val="both"/>
         <w:rPr>
           <w:lang w:val="pt-PT"/>
         </w:rPr>
@@ -7898,6 +8454,7 @@
     <w:p>
       <w:pPr>
         <w:pStyle w:val="Ttulo3"/>
+        <w:jc w:val="both"/>
       </w:pPr>
       <w:bookmarkStart w:id="48" w:name="_Toc102234637"/>
       <w:proofErr w:type="spellStart"/>
@@ -7910,6 +8467,7 @@
     <w:p>
       <w:pPr>
         <w:spacing w:line="360" w:lineRule="auto"/>
+        <w:jc w:val="both"/>
         <w:rPr>
           <w:lang w:val="pt-PT"/>
         </w:rPr>
@@ -7918,11 +8476,11 @@
     <w:p>
       <w:pPr>
         <w:pStyle w:val="Ttulo3"/>
+        <w:jc w:val="both"/>
       </w:pPr>
       <w:bookmarkStart w:id="49" w:name="_Toc102234638"/>
       <w:proofErr w:type="spellStart"/>
       <w:r>
-        <w:lastRenderedPageBreak/>
         <w:t>InicioState</w:t>
       </w:r>
       <w:bookmarkEnd w:id="49"/>
@@ -7931,6 +8489,7 @@
     <w:p>
       <w:pPr>
         <w:spacing w:line="360" w:lineRule="auto"/>
+        <w:jc w:val="both"/>
         <w:rPr>
           <w:lang w:val="pt-PT"/>
         </w:rPr>
@@ -7939,6 +8498,7 @@
     <w:p>
       <w:pPr>
         <w:pStyle w:val="Ttulo3"/>
+        <w:jc w:val="both"/>
       </w:pPr>
       <w:bookmarkStart w:id="50" w:name="_Toc102234639"/>
       <w:r>
@@ -7949,6 +8509,7 @@
     <w:p>
       <w:pPr>
         <w:spacing w:line="360" w:lineRule="auto"/>
+        <w:jc w:val="both"/>
         <w:rPr>
           <w:lang w:val="pt-PT"/>
         </w:rPr>
@@ -7957,6 +8518,7 @@
     <w:p>
       <w:pPr>
         <w:pStyle w:val="Ttulo3"/>
+        <w:jc w:val="both"/>
       </w:pPr>
       <w:bookmarkStart w:id="51" w:name="_Toc102234640"/>
       <w:r>
@@ -7967,6 +8529,7 @@
     <w:p>
       <w:pPr>
         <w:spacing w:line="360" w:lineRule="auto"/>
+        <w:jc w:val="both"/>
         <w:rPr>
           <w:lang w:val="pt-PT"/>
         </w:rPr>
@@ -7975,6 +8538,7 @@
     <w:p>
       <w:pPr>
         <w:pStyle w:val="Ttulo3"/>
+        <w:jc w:val="both"/>
       </w:pPr>
       <w:bookmarkStart w:id="52" w:name="_Toc102234641"/>
       <w:r>
@@ -7985,6 +8549,7 @@
     <w:p>
       <w:pPr>
         <w:spacing w:line="360" w:lineRule="auto"/>
+        <w:jc w:val="both"/>
         <w:rPr>
           <w:lang w:val="pt-PT"/>
         </w:rPr>
@@ -7993,9 +8558,11 @@
     <w:p>
       <w:pPr>
         <w:pStyle w:val="Ttulo3"/>
+        <w:jc w:val="both"/>
       </w:pPr>
       <w:bookmarkStart w:id="53" w:name="_Toc102234642"/>
       <w:r>
+        <w:lastRenderedPageBreak/>
         <w:t>Fase2BloqueadaState</w:t>
       </w:r>
       <w:bookmarkEnd w:id="53"/>
@@ -8003,6 +8570,7 @@
     <w:p>
       <w:pPr>
         <w:spacing w:line="360" w:lineRule="auto"/>
+        <w:jc w:val="both"/>
         <w:rPr>
           <w:lang w:val="pt-PT"/>
         </w:rPr>
@@ -8011,6 +8579,7 @@
     <w:p>
       <w:pPr>
         <w:pStyle w:val="Ttulo3"/>
+        <w:jc w:val="both"/>
       </w:pPr>
       <w:bookmarkStart w:id="54" w:name="_Toc102234643"/>
       <w:r>
@@ -8021,6 +8590,7 @@
     <w:p>
       <w:pPr>
         <w:spacing w:line="360" w:lineRule="auto"/>
+        <w:jc w:val="both"/>
         <w:rPr>
           <w:lang w:val="pt-PT"/>
         </w:rPr>
@@ -8029,6 +8599,7 @@
     <w:p>
       <w:pPr>
         <w:pStyle w:val="Ttulo3"/>
+        <w:jc w:val="both"/>
       </w:pPr>
       <w:bookmarkStart w:id="55" w:name="_Toc102234644"/>
       <w:r>
@@ -8039,6 +8610,7 @@
     <w:p>
       <w:pPr>
         <w:spacing w:line="360" w:lineRule="auto"/>
+        <w:jc w:val="both"/>
         <w:rPr>
           <w:lang w:val="pt-PT"/>
         </w:rPr>
@@ -8047,6 +8619,7 @@
     <w:p>
       <w:pPr>
         <w:pStyle w:val="Ttulo3"/>
+        <w:jc w:val="both"/>
       </w:pPr>
       <w:bookmarkStart w:id="56" w:name="_Toc102234645"/>
       <w:r>
@@ -8057,6 +8630,7 @@
     <w:p>
       <w:pPr>
         <w:spacing w:line="360" w:lineRule="auto"/>
+        <w:jc w:val="both"/>
         <w:rPr>
           <w:lang w:val="pt-PT"/>
         </w:rPr>
@@ -8065,10 +8639,10 @@
     <w:p>
       <w:pPr>
         <w:pStyle w:val="Ttulo3"/>
+        <w:jc w:val="both"/>
       </w:pPr>
       <w:bookmarkStart w:id="57" w:name="_Toc102234646"/>
       <w:r>
-        <w:lastRenderedPageBreak/>
         <w:t>Fase3AtribuicaoAutomaticaState</w:t>
       </w:r>
       <w:bookmarkEnd w:id="57"/>
@@ -8076,6 +8650,7 @@
     <w:p>
       <w:pPr>
         <w:spacing w:line="360" w:lineRule="auto"/>
+        <w:jc w:val="both"/>
         <w:rPr>
           <w:lang w:val="pt-PT"/>
         </w:rPr>
@@ -8084,6 +8659,7 @@
     <w:p>
       <w:pPr>
         <w:pStyle w:val="Ttulo3"/>
+        <w:jc w:val="both"/>
       </w:pPr>
       <w:bookmarkStart w:id="58" w:name="_Toc102234647"/>
       <w:r>
@@ -8094,6 +8670,7 @@
     <w:p>
       <w:pPr>
         <w:spacing w:line="360" w:lineRule="auto"/>
+        <w:jc w:val="both"/>
         <w:rPr>
           <w:lang w:val="pt-PT"/>
         </w:rPr>
@@ -8102,6 +8679,7 @@
     <w:p>
       <w:pPr>
         <w:pStyle w:val="Ttulo3"/>
+        <w:jc w:val="both"/>
       </w:pPr>
       <w:bookmarkStart w:id="59" w:name="_Toc102234648"/>
       <w:r>
@@ -8112,6 +8690,7 @@
     <w:p>
       <w:pPr>
         <w:spacing w:line="360" w:lineRule="auto"/>
+        <w:jc w:val="both"/>
         <w:rPr>
           <w:lang w:val="pt-PT"/>
         </w:rPr>
@@ -8120,6 +8699,7 @@
     <w:p>
       <w:pPr>
         <w:pStyle w:val="Ttulo3"/>
+        <w:jc w:val="both"/>
       </w:pPr>
       <w:bookmarkStart w:id="60" w:name="_Toc102234649"/>
       <w:proofErr w:type="spellStart"/>
@@ -8132,6 +8712,7 @@
     <w:p>
       <w:pPr>
         <w:spacing w:line="360" w:lineRule="auto"/>
+        <w:jc w:val="both"/>
         <w:rPr>
           <w:lang w:val="pt-PT"/>
         </w:rPr>
@@ -8140,10 +8721,12 @@
     <w:p>
       <w:pPr>
         <w:pStyle w:val="Ttulo3"/>
+        <w:jc w:val="both"/>
       </w:pPr>
       <w:bookmarkStart w:id="61" w:name="_Toc102234650"/>
       <w:proofErr w:type="spellStart"/>
       <w:r>
+        <w:lastRenderedPageBreak/>
         <w:t>GestaoDocentesState</w:t>
       </w:r>
       <w:bookmarkEnd w:id="61"/>
@@ -8152,6 +8735,7 @@
     <w:p>
       <w:pPr>
         <w:spacing w:line="360" w:lineRule="auto"/>
+        <w:jc w:val="both"/>
         <w:rPr>
           <w:lang w:val="pt-PT"/>
         </w:rPr>
@@ -8160,6 +8744,7 @@
     <w:p>
       <w:pPr>
         <w:pStyle w:val="Ttulo3"/>
+        <w:jc w:val="both"/>
       </w:pPr>
       <w:bookmarkStart w:id="62" w:name="_Toc102234651"/>
       <w:proofErr w:type="spellStart"/>
@@ -8172,6 +8757,7 @@
     <w:p>
       <w:pPr>
         <w:spacing w:line="360" w:lineRule="auto"/>
+        <w:jc w:val="both"/>
         <w:rPr>
           <w:lang w:val="pt-PT"/>
         </w:rPr>
@@ -8180,6 +8766,7 @@
     <w:p>
       <w:pPr>
         <w:pStyle w:val="Ttulo3"/>
+        <w:jc w:val="both"/>
       </w:pPr>
       <w:bookmarkStart w:id="63" w:name="_Toc102234652"/>
       <w:proofErr w:type="spellStart"/>
@@ -8192,6 +8779,7 @@
     <w:p>
       <w:pPr>
         <w:spacing w:line="360" w:lineRule="auto"/>
+        <w:jc w:val="both"/>
         <w:rPr>
           <w:lang w:val="pt-PT"/>
         </w:rPr>
@@ -8200,6 +8788,7 @@
     <w:p>
       <w:pPr>
         <w:pStyle w:val="Ttulo3"/>
+        <w:jc w:val="both"/>
       </w:pPr>
       <w:bookmarkStart w:id="64" w:name="_Toc102234653"/>
       <w:proofErr w:type="spellStart"/>
@@ -8212,6 +8801,7 @@
     <w:p>
       <w:pPr>
         <w:spacing w:line="360" w:lineRule="auto"/>
+        <w:jc w:val="both"/>
         <w:rPr>
           <w:lang w:val="pt-PT"/>
         </w:rPr>
@@ -8220,11 +8810,11 @@
     <w:p>
       <w:pPr>
         <w:pStyle w:val="Ttulo3"/>
+        <w:jc w:val="both"/>
       </w:pPr>
       <w:bookmarkStart w:id="65" w:name="_Toc102234654"/>
       <w:proofErr w:type="spellStart"/>
       <w:r>
-        <w:lastRenderedPageBreak/>
         <w:t>GestaoManualOrientadoresState</w:t>
       </w:r>
       <w:bookmarkEnd w:id="65"/>
@@ -8233,6 +8823,7 @@
     <w:p>
       <w:pPr>
         <w:spacing w:line="360" w:lineRule="auto"/>
+        <w:jc w:val="both"/>
         <w:rPr>
           <w:lang w:val="pt-PT"/>
         </w:rPr>
@@ -8241,6 +8832,7 @@
     <w:p>
       <w:pPr>
         <w:spacing w:line="360" w:lineRule="auto"/>
+        <w:jc w:val="both"/>
         <w:rPr>
           <w:lang w:val="pt-PT"/>
         </w:rPr>
@@ -8249,11 +8841,17 @@
     <w:p>
       <w:pPr>
         <w:pStyle w:val="Ttulo2"/>
+        <w:jc w:val="both"/>
       </w:pPr>
       <w:bookmarkStart w:id="66" w:name="_Toc102234655"/>
       <w:proofErr w:type="spellStart"/>
-      <w:r>
-        <w:t>pt.isec.pa.apoio_poe</w:t>
+      <w:proofErr w:type="gramStart"/>
+      <w:r>
+        <w:t>pt.isec.pa.apoio</w:t>
+      </w:r>
+      <w:proofErr w:type="gramEnd"/>
+      <w:r>
+        <w:t>_poe</w:t>
       </w:r>
       <w:r>
         <w:t>.ui.text</w:t>
@@ -8264,6 +8862,7 @@
     <w:p>
       <w:pPr>
         <w:pStyle w:val="Ttulo3"/>
+        <w:jc w:val="both"/>
       </w:pPr>
       <w:bookmarkStart w:id="67" w:name="_Toc102234656"/>
       <w:proofErr w:type="spellStart"/>
@@ -8276,6 +8875,7 @@
     <w:p>
       <w:pPr>
         <w:spacing w:line="360" w:lineRule="auto"/>
+        <w:jc w:val="both"/>
         <w:rPr>
           <w:lang w:val="pt-PT"/>
         </w:rPr>
@@ -8284,11 +8884,17 @@
     <w:p>
       <w:pPr>
         <w:pStyle w:val="Ttulo2"/>
+        <w:jc w:val="both"/>
       </w:pPr>
       <w:bookmarkStart w:id="68" w:name="_Toc102234657"/>
       <w:proofErr w:type="spellStart"/>
-      <w:r>
-        <w:t>pt.isec.pa.apoio_poe.</w:t>
+      <w:proofErr w:type="gramStart"/>
+      <w:r>
+        <w:t>pt.isec.pa.apoio</w:t>
+      </w:r>
+      <w:proofErr w:type="gramEnd"/>
+      <w:r>
+        <w:t>_poe.</w:t>
       </w:r>
       <w:r>
         <w:t>utils</w:t>
@@ -8299,6 +8905,7 @@
     <w:p>
       <w:pPr>
         <w:pStyle w:val="Ttulo3"/>
+        <w:jc w:val="both"/>
       </w:pPr>
       <w:bookmarkStart w:id="69" w:name="_Toc102234658"/>
       <w:proofErr w:type="spellStart"/>
@@ -8311,6 +8918,7 @@
     <w:p>
       <w:pPr>
         <w:spacing w:line="360" w:lineRule="auto"/>
+        <w:jc w:val="both"/>
         <w:rPr>
           <w:lang w:val="pt-PT"/>
         </w:rPr>
@@ -8319,11 +8927,18 @@
     <w:p>
       <w:pPr>
         <w:pStyle w:val="Ttulo2"/>
+        <w:jc w:val="both"/>
       </w:pPr>
       <w:bookmarkStart w:id="70" w:name="_Toc102234659"/>
       <w:proofErr w:type="spellStart"/>
-      <w:r>
-        <w:t>pt.isec.pa.apoio_poe</w:t>
+      <w:proofErr w:type="gramStart"/>
+      <w:r>
+        <w:lastRenderedPageBreak/>
+        <w:t>pt.isec.pa.apoio</w:t>
+      </w:r>
+      <w:proofErr w:type="gramEnd"/>
+      <w:r>
+        <w:t>_poe</w:t>
       </w:r>
       <w:bookmarkEnd w:id="70"/>
       <w:proofErr w:type="spellEnd"/>
@@ -8331,6 +8946,7 @@
     <w:p>
       <w:pPr>
         <w:pStyle w:val="Ttulo3"/>
+        <w:jc w:val="both"/>
       </w:pPr>
       <w:bookmarkStart w:id="71" w:name="_Toc102234660"/>
       <w:proofErr w:type="spellStart"/>
@@ -8343,6 +8959,7 @@
     <w:p>
       <w:pPr>
         <w:spacing w:line="360" w:lineRule="auto"/>
+        <w:jc w:val="both"/>
         <w:rPr>
           <w:lang w:val="pt-PT"/>
         </w:rPr>
@@ -8351,6 +8968,7 @@
     <w:p>
       <w:pPr>
         <w:spacing w:line="360" w:lineRule="auto"/>
+        <w:jc w:val="both"/>
         <w:rPr>
           <w:lang w:val="pt-PT"/>
         </w:rPr>
@@ -13230,7 +13848,7 @@
         <v:path o:extrusionok="f" gradientshapeok="t" o:connecttype="rect"/>
         <o:lock v:ext="edit" aspectratio="t"/>
       </v:shapetype>
-      <v:shape id="_x0000_i1557" type="#_x0000_t75" style="width:10.9pt;height:10.9pt" o:bullet="t">
+      <v:shape id="_x0000_i1577" type="#_x0000_t75" style="width:10.9pt;height:10.9pt" o:bullet="t">
         <v:imagedata r:id="rId1" o:title="mso2A"/>
       </v:shape>
     </w:pict>

</xml_diff>